<commit_message>
Updated report with all answer to questions
</commit_message>
<xml_diff>
--- a/Crowdfunding Report.docx
+++ b/Crowdfunding Report.docx
@@ -19,26 +19,51 @@
           <w:sz w:val="28"/>
           <w:szCs w:val="28"/>
         </w:rPr>
-        <w:t>Crowdfunding</w:t>
-      </w:r>
-      <w:r>
-        <w:rPr>
-          <w:b/>
-          <w:bCs/>
-          <w:sz w:val="28"/>
-          <w:szCs w:val="28"/>
-        </w:rPr>
-        <w:t xml:space="preserve"> Report</w:t>
+        <w:t>Crowdfunding Report</w:t>
       </w:r>
     </w:p>
     <w:p>
       <w:pPr>
-        <w:jc w:val="center"/>
         <w:rPr>
           <w:b/>
           <w:bCs/>
         </w:rPr>
       </w:pPr>
+      <w:r>
+        <w:rPr>
+          <w:b/>
+          <w:bCs/>
+        </w:rPr>
+        <w:t>Given the provided data, what are three conclusions that we can draw about crowdfunding campaigns?</w:t>
+      </w:r>
+    </w:p>
+    <w:p>
+      <w:r>
+        <w:t xml:space="preserve">From the data in the </w:t>
+      </w:r>
+      <w:proofErr w:type="spellStart"/>
+      <w:r>
+        <w:t>crowdfundingbook</w:t>
+      </w:r>
+      <w:proofErr w:type="spellEnd"/>
+      <w:r>
+        <w:t xml:space="preserve"> file, the theater category is the most active, followed by film and music. Entertainment looks to be a larger client for this crowdfunding site. </w:t>
+      </w:r>
+    </w:p>
+    <w:p>
+      <w:r>
+        <w:t>There is a seasonal spike in activity in summer, from May to August.</w:t>
+      </w:r>
+    </w:p>
+    <w:p>
+      <w:r>
+        <w:t>This seasonal spike appears to be correlated with projects being successfully funded.</w:t>
+      </w:r>
+    </w:p>
+    <w:p>
+      <w:r>
+        <w:t>Cancellation of projects remains steady and does not appear to be impacted by any other factors.</w:t>
+      </w:r>
     </w:p>
     <w:p>
       <w:pPr>
@@ -52,41 +77,29 @@
           <w:b/>
           <w:bCs/>
         </w:rPr>
-        <w:t>Given the provided data, what are three conclusions that we can draw about crowdfunding campaigns?</w:t>
-      </w:r>
-    </w:p>
-    <w:p>
-      <w:r>
-        <w:t xml:space="preserve">From the data in the </w:t>
-      </w:r>
-      <w:proofErr w:type="spellStart"/>
-      <w:r>
-        <w:t>crowdfundingbook</w:t>
-      </w:r>
-      <w:proofErr w:type="spellEnd"/>
-      <w:r>
-        <w:t xml:space="preserve"> file, the theater category is the most active, followed by film and music. Entertainment looks to be a larger client for this crowdfunding site. </w:t>
-      </w:r>
-    </w:p>
-    <w:p>
-      <w:r>
-        <w:t>There is a seasonal spike in activity in summer, from May to August.</w:t>
-      </w:r>
-    </w:p>
-    <w:p>
-      <w:r>
-        <w:t>This seasonal spike appears to be correlated with projects being successfully funded.</w:t>
-      </w:r>
-    </w:p>
-    <w:p>
-      <w:r>
-        <w:t>Cancellation of projects remains steady and does not appear to be impacted by any other factors</w:t>
-      </w:r>
-      <w:r>
-        <w:t>.</w:t>
-      </w:r>
-    </w:p>
-    <w:p/>
+        <w:t>What are some limitations of this dataset?</w:t>
+      </w:r>
+    </w:p>
+    <w:p>
+      <w:r>
+        <w:t>One limitation of the current data is the sample size may be too small to find meaningful patterns or conclusions.</w:t>
+      </w:r>
+    </w:p>
+    <w:p>
+      <w:r>
+        <w:t xml:space="preserve">The data has no context of why a project's result of success, failure, or otherwise happens. </w:t>
+      </w:r>
+    </w:p>
+    <w:p>
+      <w:r>
+        <w:t xml:space="preserve">There is no information about the donors, such as demography. </w:t>
+      </w:r>
+    </w:p>
+    <w:p>
+      <w:r>
+        <w:t>The current data limits the type of information that can be extrapolated.</w:t>
+      </w:r>
+    </w:p>
     <w:p>
       <w:pPr>
         <w:rPr>
@@ -99,27 +112,27 @@
           <w:b/>
           <w:bCs/>
         </w:rPr>
-        <w:t>What are some limitations of this dataset?</w:t>
-      </w:r>
-    </w:p>
-    <w:p>
-      <w:r>
-        <w:t>One limitation of the current data is the sample size may be too small to find meaningful patterns or conclusions.</w:t>
-      </w:r>
-    </w:p>
-    <w:p>
-      <w:r>
-        <w:t xml:space="preserve">The data has no context of why a project's result of success, failure, or otherwise happens. </w:t>
-      </w:r>
-    </w:p>
-    <w:p>
-      <w:r>
-        <w:t xml:space="preserve">There is no information about the donors, such as demography. </w:t>
-      </w:r>
-    </w:p>
-    <w:p>
-      <w:r>
-        <w:t>The current data limits the type of information that can be extrapolated.</w:t>
+        <w:t>What are some other possible tables and/or graphs that we could create, and what additional value would they provide?</w:t>
+      </w:r>
+    </w:p>
+    <w:p>
+      <w:r>
+        <w:t xml:space="preserve">A chart showing the percentage outcome would better illustrate the performance in any given category. </w:t>
+      </w:r>
+    </w:p>
+    <w:p>
+      <w:r>
+        <w:t>A chart that excluded outliers would give a clearer picture of a typical outcome.</w:t>
+      </w:r>
+    </w:p>
+    <w:p>
+      <w:r>
+        <w:t>A chart that shows the percentage of outcomes would better illustrate performances for each category.</w:t>
+      </w:r>
+    </w:p>
+    <w:p>
+      <w:r>
+        <w:t>A box-and-whisker plots would be helpful in determining the presence of outliers and how much it is shifting that data.</w:t>
       </w:r>
     </w:p>
     <w:p>
@@ -134,27 +147,54 @@
           <w:b/>
           <w:bCs/>
         </w:rPr>
-        <w:t>What are some other possible tables and/or graphs that we could create, and what additional value would they provide?</w:t>
-      </w:r>
-    </w:p>
-    <w:p>
-      <w:r>
-        <w:t xml:space="preserve">A chart showing the percentage outcome would better illustrate the performance in any given category. </w:t>
-      </w:r>
-    </w:p>
-    <w:p>
-      <w:r>
-        <w:t>A chart that excluded outliers would give a clearer picture of a typical outcome.</w:t>
-      </w:r>
-    </w:p>
-    <w:p>
-      <w:r>
-        <w:t>A chart that shows the percentage of outcomes would better illustrate performances for each category.</w:t>
-      </w:r>
-    </w:p>
-    <w:p/>
-    <w:p/>
-    <w:p/>
+        <w:t>Use your data to determine whether the mean or the median better summarizes the data</w:t>
+      </w:r>
+    </w:p>
+    <w:p>
+      <w:r>
+        <w:t>(This is in reference to backer stats sheet.)</w:t>
+      </w:r>
+    </w:p>
+    <w:p>
+      <w:r>
+        <w:t>From the data in the backer stat sheet, we can see that the minimum and maximum number of backers has a larger range. This would indicate that outliers are skewing that data, thus making the mean a less reliable metric to summarize the data. In this case, the median will have a better representation of that data.</w:t>
+      </w:r>
+    </w:p>
+    <w:p>
+      <w:pPr>
+        <w:rPr>
+          <w:b/>
+          <w:bCs/>
+        </w:rPr>
+      </w:pPr>
+      <w:r>
+        <w:rPr>
+          <w:b/>
+          <w:bCs/>
+        </w:rPr>
+        <w:t>Use your data to determine if there is more variability with successful or unsuccessful campaigns. Does this make sense? Why or why not?</w:t>
+      </w:r>
+    </w:p>
+    <w:p>
+      <w:r>
+        <w:t xml:space="preserve">The data indicates that successful campaigns have more variability. Successful campaigns had a larger variance and standard deviation, than unsuccessful campaigns. </w:t>
+      </w:r>
+    </w:p>
+    <w:p>
+      <w:r>
+        <w:lastRenderedPageBreak/>
+        <w:t>This outcome makes sense because there were many more successful campaigns, which would increase the variability of the category.</w:t>
+      </w:r>
+    </w:p>
+    <w:p>
+      <w:r>
+        <w:rPr>
+          <w:b/>
+          <w:bCs/>
+        </w:rPr>
+        <w:t xml:space="preserve"> </w:t>
+      </w:r>
+    </w:p>
     <w:p/>
     <w:sectPr>
       <w:pgSz w:w="12240" w:h="15840"/>

</xml_diff>